<commit_message>
Changes to be committed: 	deleted:    Deliverables/.~lock.Milestone_02_Deliverable.docx# 	modified:   Deliverables/Milestone_02_Deliverable.docx 	new file:   power_consumption_preprocessing_01.ipynb 	new file:   processed/consumption_master.pkl
 Changes not staged for commit:
	deleted:    power_production_preprocessing.ipynb
</commit_message>
<xml_diff>
--- a/Deliverables/Milestone_02_Deliverable.docx
+++ b/Deliverables/Milestone_02_Deliverable.docx
@@ -468,6 +468,440 @@
       <w:r>
         <w:rPr/>
         <w:t>Grouped data by hour of the day and day of the year (seasonality, weekend versus weekday, etc.)</w:t>
+      </w:r>
+    </w:p>
+    <w:p>
+      <w:pPr>
+        <w:pStyle w:val="Normal"/>
+        <w:numPr>
+          <w:ilvl w:val="0"/>
+          <w:numId w:val="2"/>
+        </w:numPr>
+        <w:rPr/>
+      </w:pPr>
+      <w:r>
+        <w:rPr/>
+        <w:t>Merged all 'production' datasets into a single output dataset (</w:t>
+      </w:r>
+      <w:r>
+        <w:rPr/>
+        <w:t>production_all_dates_and_variables.pkl). This dataset will be out principal source for analysis, and contains the following data elements:</w:t>
+      </w:r>
+    </w:p>
+    <w:p>
+      <w:pPr>
+        <w:pStyle w:val="Normal"/>
+        <w:numPr>
+          <w:ilvl w:val="1"/>
+          <w:numId w:val="2"/>
+        </w:numPr>
+        <w:rPr/>
+      </w:pPr>
+      <w:r>
+        <w:rPr/>
+        <w:t>Time (Index): Date-time stamp showing hour, day, month and year of the observation</w:t>
+      </w:r>
+    </w:p>
+    <w:p>
+      <w:pPr>
+        <w:pStyle w:val="Normal"/>
+        <w:numPr>
+          <w:ilvl w:val="1"/>
+          <w:numId w:val="2"/>
+        </w:numPr>
+        <w:rPr/>
+      </w:pPr>
+      <w:r>
+        <w:rPr/>
+        <w:t>Solar_KWH, measuring solar electricity production in KWH</w:t>
+      </w:r>
+    </w:p>
+    <w:p>
+      <w:pPr>
+        <w:pStyle w:val="Normal"/>
+        <w:numPr>
+          <w:ilvl w:val="1"/>
+          <w:numId w:val="2"/>
+        </w:numPr>
+        <w:rPr/>
+      </w:pPr>
+      <w:r>
+        <w:rPr/>
+        <w:t>Wind_KWH, measuring wind electricity production in KWH</w:t>
+      </w:r>
+    </w:p>
+    <w:p>
+      <w:pPr>
+        <w:pStyle w:val="Normal"/>
+        <w:numPr>
+          <w:ilvl w:val="1"/>
+          <w:numId w:val="2"/>
+        </w:numPr>
+        <w:rPr/>
+      </w:pPr>
+      <w:r>
+        <w:rPr/>
+        <w:t>Wind_Speed_AT_WINDFARM, measuring the windspeed at the wind farm</w:t>
+      </w:r>
+    </w:p>
+    <w:p>
+      <w:pPr>
+        <w:pStyle w:val="Normal"/>
+        <w:numPr>
+          <w:ilvl w:val="1"/>
+          <w:numId w:val="2"/>
+        </w:numPr>
+        <w:rPr/>
+      </w:pPr>
+      <w:r>
+        <w:rPr/>
+        <w:t>Solar_Elevation, measuring the inclination of the solar array</w:t>
+      </w:r>
+    </w:p>
+    <w:p>
+      <w:pPr>
+        <w:pStyle w:val="Normal"/>
+        <w:numPr>
+          <w:ilvl w:val="1"/>
+          <w:numId w:val="2"/>
+        </w:numPr>
+        <w:rPr/>
+      </w:pPr>
+      <w:r>
+        <w:rPr/>
+        <w:t>Cloud_Cover_Fraction, measuring the proportion of cloud cover</w:t>
+      </w:r>
+    </w:p>
+    <w:p>
+      <w:pPr>
+        <w:pStyle w:val="Normal"/>
+        <w:numPr>
+          <w:ilvl w:val="1"/>
+          <w:numId w:val="2"/>
+        </w:numPr>
+        <w:rPr/>
+      </w:pPr>
+      <w:r>
+        <w:rPr/>
+        <w:t>Dew_Point, measuring the dew point at the time of observation (the atmospheric temperature (varying according to pressure and humidity) below which water droplets begin to condense and dew can form - Wikipedia.</w:t>
+      </w:r>
+    </w:p>
+    <w:p>
+      <w:pPr>
+        <w:pStyle w:val="Normal"/>
+        <w:numPr>
+          <w:ilvl w:val="1"/>
+          <w:numId w:val="2"/>
+        </w:numPr>
+        <w:rPr/>
+      </w:pPr>
+      <w:r>
+        <w:rPr/>
+        <w:t>Humidity_Fraction, how humid at the point of obsevation</w:t>
+      </w:r>
+    </w:p>
+    <w:p>
+      <w:pPr>
+        <w:pStyle w:val="Normal"/>
+        <w:numPr>
+          <w:ilvl w:val="1"/>
+          <w:numId w:val="2"/>
+        </w:numPr>
+        <w:rPr/>
+      </w:pPr>
+      <w:r>
+        <w:rPr/>
+        <w:t xml:space="preserve">Precipitation, </w:t>
+      </w:r>
+    </w:p>
+    <w:p>
+      <w:pPr>
+        <w:pStyle w:val="Normal"/>
+        <w:numPr>
+          <w:ilvl w:val="1"/>
+          <w:numId w:val="2"/>
+        </w:numPr>
+        <w:rPr/>
+      </w:pPr>
+      <w:r>
+        <w:rPr/>
+        <w:t xml:space="preserve">Pressure, </w:t>
+      </w:r>
+    </w:p>
+    <w:p>
+      <w:pPr>
+        <w:pStyle w:val="Normal"/>
+        <w:numPr>
+          <w:ilvl w:val="1"/>
+          <w:numId w:val="2"/>
+        </w:numPr>
+        <w:rPr/>
+      </w:pPr>
+      <w:r>
+        <w:rPr/>
+        <w:t xml:space="preserve">Temperature, </w:t>
+      </w:r>
+    </w:p>
+    <w:p>
+      <w:pPr>
+        <w:pStyle w:val="Normal"/>
+        <w:numPr>
+          <w:ilvl w:val="1"/>
+          <w:numId w:val="2"/>
+        </w:numPr>
+        <w:rPr/>
+      </w:pPr>
+      <w:r>
+        <w:rPr/>
+        <w:t xml:space="preserve">Visibility, </w:t>
+      </w:r>
+    </w:p>
+    <w:p>
+      <w:pPr>
+        <w:pStyle w:val="Normal"/>
+        <w:numPr>
+          <w:ilvl w:val="1"/>
+          <w:numId w:val="2"/>
+        </w:numPr>
+        <w:rPr/>
+      </w:pPr>
+      <w:r>
+        <w:rPr/>
+        <w:t>Wind_Speed_AT_SOLARRAY, measuring wind speed at the solar array. Note: The solar array is not necessarily co-located with the wind farm, so differences are present. For our analysis, we will use wind speed at the wind farm as a relevant variable for wind power. The only impact wind speed would have on a solar array is if it was sufficiently forceful to actually bend, warp or break the solar array, or otherwise impact its function.</w:t>
+      </w:r>
+    </w:p>
+    <w:p>
+      <w:pPr>
+        <w:pStyle w:val="Normal"/>
+        <w:numPr>
+          <w:ilvl w:val="0"/>
+          <w:numId w:val="2"/>
+        </w:numPr>
+        <w:rPr/>
+      </w:pPr>
+      <w:r>
+        <w:rPr/>
+        <w:t>Merged all 'consumption' datasets into a single output dataset</w:t>
+      </w:r>
+    </w:p>
+    <w:p>
+      <w:pPr>
+        <w:pStyle w:val="Normal"/>
+        <w:numPr>
+          <w:ilvl w:val="1"/>
+          <w:numId w:val="2"/>
+        </w:numPr>
+        <w:rPr/>
+      </w:pPr>
+      <w:r>
+        <w:rPr/>
+        <w:t>Time (datetimestamp) - note, years are missing, so used '1900' as default.</w:t>
+      </w:r>
+    </w:p>
+    <w:p>
+      <w:pPr>
+        <w:pStyle w:val="Normal"/>
+        <w:numPr>
+          <w:ilvl w:val="1"/>
+          <w:numId w:val="2"/>
+        </w:numPr>
+        <w:rPr/>
+      </w:pPr>
+      <w:r>
+        <w:rPr/>
+        <w:t>FOOD_SERVICE</w:t>
+      </w:r>
+      <w:bookmarkStart w:id="0" w:name="__DdeLink__164_529312218"/>
+      <w:bookmarkEnd w:id="0"/>
+      <w:r>
+        <w:rPr/>
+        <w:t xml:space="preserve"> - Power consumption by this type of activity</w:t>
+      </w:r>
+    </w:p>
+    <w:p>
+      <w:pPr>
+        <w:pStyle w:val="Normal"/>
+        <w:numPr>
+          <w:ilvl w:val="1"/>
+          <w:numId w:val="2"/>
+        </w:numPr>
+        <w:rPr/>
+      </w:pPr>
+      <w:r>
+        <w:rPr/>
+        <w:t>GROCERY - Power consumption by this type of activity</w:t>
+      </w:r>
+    </w:p>
+    <w:p>
+      <w:pPr>
+        <w:pStyle w:val="Normal"/>
+        <w:numPr>
+          <w:ilvl w:val="1"/>
+          <w:numId w:val="2"/>
+        </w:numPr>
+        <w:rPr/>
+      </w:pPr>
+      <w:r>
+        <w:rPr/>
+        <w:t>HEALTH_CARE - Power consumption by this type of activity</w:t>
+      </w:r>
+    </w:p>
+    <w:p>
+      <w:pPr>
+        <w:pStyle w:val="Normal"/>
+        <w:numPr>
+          <w:ilvl w:val="1"/>
+          <w:numId w:val="2"/>
+        </w:numPr>
+        <w:rPr/>
+      </w:pPr>
+      <w:r>
+        <w:rPr/>
+        <w:t>K12_SCHOOLS - Power consumption by this type of activity</w:t>
+      </w:r>
+    </w:p>
+    <w:p>
+      <w:pPr>
+        <w:pStyle w:val="Normal"/>
+        <w:numPr>
+          <w:ilvl w:val="1"/>
+          <w:numId w:val="2"/>
+        </w:numPr>
+        <w:rPr/>
+      </w:pPr>
+      <w:r>
+        <w:rPr/>
+        <w:t>LODGING - Power consumption by this type of activity</w:t>
+      </w:r>
+    </w:p>
+    <w:p>
+      <w:pPr>
+        <w:pStyle w:val="Normal"/>
+        <w:numPr>
+          <w:ilvl w:val="1"/>
+          <w:numId w:val="2"/>
+        </w:numPr>
+        <w:rPr/>
+      </w:pPr>
+      <w:r>
+        <w:rPr/>
+        <w:t>OFFICE - Power consumption by this type of activity</w:t>
+      </w:r>
+    </w:p>
+    <w:p>
+      <w:pPr>
+        <w:pStyle w:val="Normal"/>
+        <w:numPr>
+          <w:ilvl w:val="1"/>
+          <w:numId w:val="2"/>
+        </w:numPr>
+        <w:rPr/>
+      </w:pPr>
+      <w:r>
+        <w:rPr/>
+        <w:t>RESIDENTIAL - Power consumption by this type of activity</w:t>
+      </w:r>
+    </w:p>
+    <w:p>
+      <w:pPr>
+        <w:pStyle w:val="Normal"/>
+        <w:numPr>
+          <w:ilvl w:val="1"/>
+          <w:numId w:val="2"/>
+        </w:numPr>
+        <w:rPr/>
+      </w:pPr>
+      <w:r>
+        <w:rPr/>
+        <w:t>STAND_ALONE_RETAIL - Power consumption by this type of activity</w:t>
+      </w:r>
+    </w:p>
+    <w:p>
+      <w:pPr>
+        <w:pStyle w:val="Normal"/>
+        <w:numPr>
+          <w:ilvl w:val="1"/>
+          <w:numId w:val="2"/>
+        </w:numPr>
+        <w:rPr/>
+      </w:pPr>
+      <w:r>
+        <w:rPr/>
+        <w:t>ELECTRIC_CAR - Power consumption by this type of activity</w:t>
+      </w:r>
+    </w:p>
+    <w:p>
+      <w:pPr>
+        <w:pStyle w:val="Normal"/>
+        <w:numPr>
+          <w:ilvl w:val="1"/>
+          <w:numId w:val="2"/>
+        </w:numPr>
+        <w:rPr/>
+      </w:pPr>
+      <w:r>
+        <w:rPr/>
+        <w:t>Weekdays - Day of the week.</w:t>
+      </w:r>
+    </w:p>
+    <w:p>
+      <w:pPr>
+        <w:pStyle w:val="Normal"/>
+        <w:numPr>
+          <w:ilvl w:val="1"/>
+          <w:numId w:val="2"/>
+        </w:numPr>
+        <w:rPr/>
+      </w:pPr>
+      <w:r>
+        <w:rPr/>
+        <w:t>HolidayName - Name of the holiday (if applicable)</w:t>
+      </w:r>
+    </w:p>
+    <w:p>
+      <w:pPr>
+        <w:pStyle w:val="Normal"/>
+        <w:numPr>
+          <w:ilvl w:val="1"/>
+          <w:numId w:val="2"/>
+        </w:numPr>
+        <w:rPr/>
+      </w:pPr>
+      <w:r>
+        <w:rPr/>
+        <w:t>School_Day - boolean, 1 if it is a school day, else 0.</w:t>
+      </w:r>
+    </w:p>
+    <w:p>
+      <w:pPr>
+        <w:pStyle w:val="Normal"/>
+        <w:numPr>
+          <w:ilvl w:val="1"/>
+          <w:numId w:val="2"/>
+        </w:numPr>
+        <w:rPr/>
+      </w:pPr>
+      <w:r>
+        <w:rPr/>
+        <w:t>Workday - boolean, TRUE if it is a non-weekend and non-holiday</w:t>
+      </w:r>
+    </w:p>
+    <w:p>
+      <w:pPr>
+        <w:pStyle w:val="Normal"/>
+        <w:rPr/>
+      </w:pPr>
+      <w:r>
+        <w:rPr/>
+      </w:r>
+    </w:p>
+    <w:p>
+      <w:pPr>
+        <w:pStyle w:val="Normal"/>
+        <w:rPr/>
+      </w:pPr>
+      <w:r>
+        <w:rPr/>
       </w:r>
     </w:p>
     <w:p>

</xml_diff>